<commit_message>
docs(вопросы_10лаба.docx): added additional questions
</commit_message>
<xml_diff>
--- a/вопросы_10лаба.docx
+++ b/вопросы_10лаба.docx
@@ -381,21 +381,7 @@
           <w:noProof/>
           <w:lang w:eastAsia="ru-RU"/>
         </w:rPr>
-        <w:t>аголовок</w:t>
-      </w:r>
-      <w:r>
-        <w:rPr>
-          <w:noProof/>
-          <w:lang w:eastAsia="ru-RU"/>
-        </w:rPr>
-        <w:t xml:space="preserve"> – наименование процедуры и параметров</w:t>
-      </w:r>
-      <w:r>
-        <w:rPr>
-          <w:noProof/>
-          <w:lang w:eastAsia="ru-RU"/>
-        </w:rPr>
-        <w:t>;</w:t>
+        <w:t>аголовок – наименование процедуры и параметров;</w:t>
       </w:r>
     </w:p>
     <w:p>
@@ -416,14 +402,7 @@
           <w:noProof/>
           <w:lang w:eastAsia="ru-RU"/>
         </w:rPr>
-        <w:t>раздел объявлений</w:t>
-      </w:r>
-      <w:r>
-        <w:rPr>
-          <w:noProof/>
-          <w:lang w:eastAsia="ru-RU"/>
-        </w:rPr>
-        <w:t xml:space="preserve"> – раздел для объявления переменных</w:t>
+        <w:t>раздел объявлений – раздел для объявления переменных</w:t>
       </w:r>
       <w:r>
         <w:rPr>
@@ -1082,15 +1061,15 @@
     <w:p>
       <w:pPr>
         <w:ind w:firstLine="709"/>
-        <w:rPr>
-          <w:lang w:val="en-US"/>
-        </w:rPr>
-      </w:pPr>
-      <w:r>
-        <w:rPr>
-          <w:lang w:val="en-US"/>
-        </w:rPr>
-        <w:t>Oracle:</w:t>
+      </w:pPr>
+      <w:r>
+        <w:rPr>
+          <w:lang w:val="en-US"/>
+        </w:rPr>
+        <w:t>Oracle</w:t>
+      </w:r>
+      <w:r>
+        <w:t>:</w:t>
       </w:r>
     </w:p>
     <w:p>
@@ -1214,6 +1193,9 @@
     <w:p>
       <w:pPr>
         <w:ind w:firstLine="709"/>
+        <w:rPr>
+          <w:lang w:val="en-US"/>
+        </w:rPr>
       </w:pPr>
       <w:r>
         <w:rPr>
@@ -1225,9 +1207,113 @@
         <w:t>INTEGER</w:t>
       </w:r>
       <w:r>
+        <w:rPr>
+          <w:lang w:val="en-US"/>
+        </w:rPr>
+        <w:t xml:space="preserve">; </w:t>
+      </w:r>
+    </w:p>
+    <w:p>
+      <w:pPr>
+        <w:ind w:firstLine="709"/>
+        <w:rPr>
+          <w:lang w:val="en-US"/>
+        </w:rPr>
+      </w:pPr>
+      <w:proofErr w:type="gramStart"/>
+      <w:r>
+        <w:rPr>
+          <w:rFonts w:ascii="Courier New" w:hAnsi="Courier New" w:cs="Courier New"/>
+          <w:sz w:val="24"/>
+          <w:szCs w:val="24"/>
+          <w:lang w:val="en-US"/>
+        </w:rPr>
+        <w:t>FLOAT</w:t>
+      </w:r>
+      <w:r>
+        <w:rPr>
+          <w:rFonts w:ascii="Courier New" w:hAnsi="Courier New" w:cs="Courier New"/>
+          <w:sz w:val="24"/>
+          <w:szCs w:val="24"/>
+          <w:lang w:val="en-US"/>
+        </w:rPr>
+        <w:t>(</w:t>
+      </w:r>
+      <w:proofErr w:type="gramEnd"/>
+      <w:r>
+        <w:rPr>
+          <w:rFonts w:ascii="Courier New" w:hAnsi="Courier New" w:cs="Courier New"/>
+          <w:sz w:val="24"/>
+          <w:szCs w:val="24"/>
+          <w:lang w:val="en-US"/>
+        </w:rPr>
+        <w:t>n</w:t>
+      </w:r>
+      <w:r>
+        <w:rPr>
+          <w:rFonts w:ascii="Courier New" w:hAnsi="Courier New" w:cs="Courier New"/>
+          <w:sz w:val="24"/>
+          <w:szCs w:val="24"/>
+          <w:lang w:val="en-US"/>
+        </w:rPr>
+        <w:t>)</w:t>
+      </w:r>
+      <w:r>
+        <w:rPr>
+          <w:lang w:val="en-US"/>
+        </w:rPr>
+        <w:t xml:space="preserve">; </w:t>
+      </w:r>
+    </w:p>
+    <w:p>
+      <w:pPr>
+        <w:ind w:firstLine="709"/>
+        <w:rPr>
+          <w:lang w:val="en-US"/>
+        </w:rPr>
+      </w:pPr>
+      <w:r>
+        <w:rPr>
+          <w:rFonts w:ascii="Courier New" w:hAnsi="Courier New" w:cs="Courier New"/>
+          <w:sz w:val="24"/>
+          <w:szCs w:val="24"/>
+          <w:lang w:val="en-US"/>
+        </w:rPr>
+        <w:t>BINARY_FLOAT</w:t>
+      </w:r>
+      <w:r>
+        <w:rPr>
+          <w:lang w:val="en-US"/>
+        </w:rPr>
         <w:t>;</w:t>
       </w:r>
-      <w:r>
+    </w:p>
+    <w:p>
+      <w:pPr>
+        <w:ind w:firstLine="709"/>
+        <w:rPr>
+          <w:lang w:val="en-US"/>
+        </w:rPr>
+      </w:pPr>
+      <w:r>
+        <w:rPr>
+          <w:rFonts w:ascii="Courier New" w:hAnsi="Courier New" w:cs="Courier New"/>
+          <w:sz w:val="24"/>
+          <w:szCs w:val="24"/>
+          <w:lang w:val="en-US"/>
+        </w:rPr>
+        <w:t>BINARY_DOUBLE</w:t>
+      </w:r>
+      <w:r>
+        <w:rPr>
+          <w:lang w:val="en-US"/>
+        </w:rPr>
+        <w:t>;</w:t>
+      </w:r>
+      <w:r>
+        <w:rPr>
+          <w:lang w:val="en-US"/>
+        </w:rPr>
         <w:t xml:space="preserve"> </w:t>
       </w:r>
     </w:p>
@@ -1238,41 +1324,29 @@
           <w:lang w:val="en-US"/>
         </w:rPr>
       </w:pPr>
-      <w:proofErr w:type="gramStart"/>
-      <w:r>
-        <w:rPr>
-          <w:rFonts w:ascii="Courier New" w:hAnsi="Courier New" w:cs="Courier New"/>
-          <w:sz w:val="24"/>
-          <w:szCs w:val="24"/>
-          <w:lang w:val="en-US"/>
-        </w:rPr>
-        <w:t>FLOAT</w:t>
-      </w:r>
-      <w:r>
-        <w:rPr>
-          <w:rFonts w:ascii="Courier New" w:hAnsi="Courier New" w:cs="Courier New"/>
-          <w:sz w:val="24"/>
-          <w:szCs w:val="24"/>
-        </w:rPr>
-        <w:t>(</w:t>
-      </w:r>
-      <w:proofErr w:type="gramEnd"/>
-      <w:r>
-        <w:rPr>
-          <w:rFonts w:ascii="Courier New" w:hAnsi="Courier New" w:cs="Courier New"/>
-          <w:sz w:val="24"/>
-          <w:szCs w:val="24"/>
-          <w:lang w:val="en-US"/>
-        </w:rPr>
-        <w:t>n</w:t>
-      </w:r>
-      <w:r>
-        <w:rPr>
-          <w:rFonts w:ascii="Courier New" w:hAnsi="Courier New" w:cs="Courier New"/>
-          <w:sz w:val="24"/>
-          <w:szCs w:val="24"/>
-        </w:rPr>
-        <w:t>)</w:t>
+      <w:r>
+        <w:rPr>
+          <w:rFonts w:ascii="Courier New" w:hAnsi="Courier New" w:cs="Courier New"/>
+          <w:sz w:val="24"/>
+          <w:szCs w:val="24"/>
+          <w:lang w:val="en-US"/>
+        </w:rPr>
+        <w:t>DECIMAL</w:t>
+      </w:r>
+      <w:r>
+        <w:rPr>
+          <w:lang w:val="en-US"/>
+        </w:rPr>
+        <w:t xml:space="preserve"> / </w:t>
+      </w:r>
+      <w:r>
+        <w:rPr>
+          <w:rFonts w:ascii="Courier New" w:hAnsi="Courier New" w:cs="Courier New"/>
+          <w:sz w:val="24"/>
+          <w:szCs w:val="24"/>
+          <w:lang w:val="en-US"/>
+        </w:rPr>
+        <w:t>NUMERIC</w:t>
       </w:r>
       <w:r>
         <w:rPr>
@@ -1280,102 +1354,6 @@
         </w:rPr>
         <w:t>;</w:t>
       </w:r>
-      <w:r>
-        <w:rPr>
-          <w:lang w:val="en-US"/>
-        </w:rPr>
-        <w:t xml:space="preserve"> </w:t>
-      </w:r>
-    </w:p>
-    <w:p>
-      <w:pPr>
-        <w:ind w:firstLine="709"/>
-        <w:rPr>
-          <w:lang w:val="en-US"/>
-        </w:rPr>
-      </w:pPr>
-      <w:r>
-        <w:rPr>
-          <w:rFonts w:ascii="Courier New" w:hAnsi="Courier New" w:cs="Courier New"/>
-          <w:sz w:val="24"/>
-          <w:szCs w:val="24"/>
-          <w:lang w:val="en-US"/>
-        </w:rPr>
-        <w:t>BINARY_FLOAT</w:t>
-      </w:r>
-      <w:r>
-        <w:rPr>
-          <w:lang w:val="en-US"/>
-        </w:rPr>
-        <w:t>;</w:t>
-      </w:r>
-    </w:p>
-    <w:p>
-      <w:pPr>
-        <w:ind w:firstLine="709"/>
-        <w:rPr>
-          <w:lang w:val="en-US"/>
-        </w:rPr>
-      </w:pPr>
-      <w:r>
-        <w:rPr>
-          <w:rFonts w:ascii="Courier New" w:hAnsi="Courier New" w:cs="Courier New"/>
-          <w:sz w:val="24"/>
-          <w:szCs w:val="24"/>
-          <w:lang w:val="en-US"/>
-        </w:rPr>
-        <w:t>BINARY_DOUBLE</w:t>
-      </w:r>
-      <w:r>
-        <w:rPr>
-          <w:lang w:val="en-US"/>
-        </w:rPr>
-        <w:t>;</w:t>
-      </w:r>
-      <w:r>
-        <w:rPr>
-          <w:lang w:val="en-US"/>
-        </w:rPr>
-        <w:t xml:space="preserve"> </w:t>
-      </w:r>
-    </w:p>
-    <w:p>
-      <w:pPr>
-        <w:ind w:firstLine="709"/>
-        <w:rPr>
-          <w:lang w:val="en-US"/>
-        </w:rPr>
-      </w:pPr>
-      <w:r>
-        <w:rPr>
-          <w:rFonts w:ascii="Courier New" w:hAnsi="Courier New" w:cs="Courier New"/>
-          <w:sz w:val="24"/>
-          <w:szCs w:val="24"/>
-          <w:lang w:val="en-US"/>
-        </w:rPr>
-        <w:t>DECIMAL</w:t>
-      </w:r>
-      <w:r>
-        <w:rPr>
-          <w:lang w:val="en-US"/>
-        </w:rPr>
-        <w:t xml:space="preserve"> / </w:t>
-      </w:r>
-      <w:r>
-        <w:rPr>
-          <w:rFonts w:ascii="Courier New" w:hAnsi="Courier New" w:cs="Courier New"/>
-          <w:sz w:val="24"/>
-          <w:szCs w:val="24"/>
-          <w:lang w:val="en-US"/>
-        </w:rPr>
-        <w:t>NUMERIC</w:t>
-      </w:r>
-      <w:r>
-        <w:rPr>
-          <w:lang w:val="en-US"/>
-        </w:rPr>
-        <w:t>;</w:t>
-      </w:r>
     </w:p>
     <w:p>
       <w:pPr>
@@ -1394,24 +1372,41 @@
     <w:p>
       <w:pPr>
         <w:ind w:firstLine="709"/>
-        <w:rPr>
-          <w:lang w:val="en-US"/>
-        </w:rPr>
-      </w:pPr>
-      <w:r>
-        <w:rPr>
-          <w:lang w:val="en-US"/>
-        </w:rPr>
-        <w:t xml:space="preserve">Oracle + </w:t>
-      </w:r>
-      <w:r>
-        <w:rPr>
-          <w:rFonts w:ascii="Courier New" w:hAnsi="Courier New" w:cs="Courier New"/>
-          <w:sz w:val="24"/>
-          <w:szCs w:val="24"/>
-          <w:lang w:val="en-US"/>
-        </w:rPr>
-        <w:t>PLS_INTEGER</w:t>
+      </w:pPr>
+      <w:r>
+        <w:rPr>
+          <w:lang w:val="en-US"/>
+        </w:rPr>
+        <w:t>Oracle</w:t>
+      </w:r>
+      <w:r>
+        <w:t xml:space="preserve"> + </w:t>
+      </w:r>
+      <w:r>
+        <w:rPr>
+          <w:rFonts w:ascii="Courier New" w:hAnsi="Courier New" w:cs="Courier New"/>
+          <w:sz w:val="24"/>
+          <w:szCs w:val="24"/>
+          <w:lang w:val="en-US"/>
+        </w:rPr>
+        <w:t>PLS</w:t>
+      </w:r>
+      <w:r>
+        <w:rPr>
+          <w:rFonts w:ascii="Courier New" w:hAnsi="Courier New" w:cs="Courier New"/>
+          <w:sz w:val="24"/>
+          <w:szCs w:val="24"/>
+        </w:rPr>
+        <w:t>_</w:t>
+      </w:r>
+      <w:r>
+        <w:rPr>
+          <w:rFonts w:ascii="Courier New" w:hAnsi="Courier New" w:cs="Courier New"/>
+          <w:sz w:val="24"/>
+          <w:szCs w:val="24"/>
+          <w:lang w:val="en-US"/>
+        </w:rPr>
+        <w:t>INTEGER</w:t>
       </w:r>
     </w:p>
     <w:p>
@@ -1537,26 +1532,27 @@
     <w:p>
       <w:pPr>
         <w:ind w:firstLine="709"/>
-        <w:rPr>
-          <w:lang w:val="en-US"/>
-        </w:rPr>
       </w:pPr>
       <w:r>
         <w:t>Исключения</w:t>
       </w:r>
       <w:r>
-        <w:rPr>
-          <w:lang w:val="en-US"/>
-        </w:rPr>
-        <w:t>: WHEN.</w:t>
-      </w:r>
-    </w:p>
-    <w:p>
-      <w:pPr>
-        <w:ind w:firstLine="709"/>
-      </w:pPr>
-      <w:bookmarkStart w:id="0" w:name="_GoBack"/>
-      <w:bookmarkEnd w:id="0"/>
+        <w:t xml:space="preserve">: </w:t>
+      </w:r>
+      <w:r>
+        <w:rPr>
+          <w:lang w:val="en-US"/>
+        </w:rPr>
+        <w:t>WHEN</w:t>
+      </w:r>
+      <w:r>
+        <w:t>.</w:t>
+      </w:r>
+    </w:p>
+    <w:p>
+      <w:pPr>
+        <w:ind w:firstLine="709"/>
+      </w:pPr>
       <w:r>
         <w:t>Спецификаторы: %TYPE, %ROWTYPE, CONSTANT.</w:t>
       </w:r>
@@ -2196,6 +2192,561 @@
           <w:lang w:val="en-US"/>
         </w:rPr>
         <w:t>%'</w:t>
+      </w:r>
+    </w:p>
+    <w:p>
+      <w:proofErr w:type="spellStart"/>
+      <w:r>
+        <w:t>Доп</w:t>
+      </w:r>
+      <w:proofErr w:type="spellEnd"/>
+      <w:r>
+        <w:t xml:space="preserve"> вопросы:</w:t>
+      </w:r>
+    </w:p>
+    <w:p>
+      <w:pPr>
+        <w:ind w:firstLine="709"/>
+      </w:pPr>
+      <w:r>
+        <w:t>1. Р</w:t>
+      </w:r>
+      <w:r>
+        <w:t>азница между циклами</w:t>
+      </w:r>
+      <w:r>
+        <w:t>:</w:t>
+      </w:r>
+    </w:p>
+    <w:p>
+      <w:pPr>
+        <w:ind w:firstLine="709"/>
+      </w:pPr>
+      <w:r>
+        <w:rPr>
+          <w:rFonts w:ascii="Courier New" w:hAnsi="Courier New" w:cs="Courier New"/>
+          <w:sz w:val="24"/>
+          <w:szCs w:val="24"/>
+        </w:rPr>
+        <w:t>LOOP</w:t>
+      </w:r>
+      <w:r>
+        <w:t xml:space="preserve"> – </w:t>
+      </w:r>
+      <w:r>
+        <w:t>б</w:t>
+      </w:r>
+      <w:r>
+        <w:t xml:space="preserve">азовый цикл, который выполняется бесконечно, пока не будет вызвана команда </w:t>
+      </w:r>
+      <w:r>
+        <w:rPr>
+          <w:rFonts w:ascii="Courier New" w:hAnsi="Courier New" w:cs="Courier New"/>
+          <w:sz w:val="24"/>
+          <w:szCs w:val="24"/>
+          <w:lang w:val="en-US"/>
+        </w:rPr>
+        <w:t>EXIT</w:t>
+      </w:r>
+      <w:r>
+        <w:t xml:space="preserve"> (или </w:t>
+      </w:r>
+      <w:r>
+        <w:rPr>
+          <w:rFonts w:ascii="Courier New" w:hAnsi="Courier New" w:cs="Courier New"/>
+          <w:sz w:val="24"/>
+          <w:szCs w:val="24"/>
+          <w:lang w:val="en-US"/>
+        </w:rPr>
+        <w:t>EXIT</w:t>
+      </w:r>
+      <w:r>
+        <w:rPr>
+          <w:rFonts w:ascii="Courier New" w:hAnsi="Courier New" w:cs="Courier New"/>
+          <w:sz w:val="24"/>
+          <w:szCs w:val="24"/>
+        </w:rPr>
+        <w:t xml:space="preserve"> </w:t>
+      </w:r>
+      <w:r>
+        <w:rPr>
+          <w:rFonts w:ascii="Courier New" w:hAnsi="Courier New" w:cs="Courier New"/>
+          <w:sz w:val="24"/>
+          <w:szCs w:val="24"/>
+          <w:lang w:val="en-US"/>
+        </w:rPr>
+        <w:t>WHEN</w:t>
+      </w:r>
+      <w:r>
+        <w:t>).</w:t>
+      </w:r>
+    </w:p>
+    <w:p>
+      <w:pPr>
+        <w:ind w:firstLine="709"/>
+      </w:pPr>
+      <w:r>
+        <w:rPr>
+          <w:rFonts w:ascii="Courier New" w:hAnsi="Courier New" w:cs="Courier New"/>
+          <w:sz w:val="24"/>
+          <w:szCs w:val="24"/>
+        </w:rPr>
+        <w:lastRenderedPageBreak/>
+        <w:t>WHILE</w:t>
+      </w:r>
+      <w:r>
+        <w:t xml:space="preserve"> – </w:t>
+      </w:r>
+      <w:r>
+        <w:t>ц</w:t>
+      </w:r>
+      <w:r>
+        <w:t>икл с предусловием, выполняется, пока заданное условие истинно</w:t>
+      </w:r>
+    </w:p>
+    <w:p>
+      <w:pPr>
+        <w:ind w:firstLine="709"/>
+      </w:pPr>
+      <w:r>
+        <w:rPr>
+          <w:rFonts w:ascii="Courier New" w:hAnsi="Courier New" w:cs="Courier New"/>
+          <w:sz w:val="24"/>
+          <w:szCs w:val="24"/>
+        </w:rPr>
+        <w:t>FOR</w:t>
+      </w:r>
+      <w:r>
+        <w:t xml:space="preserve"> – </w:t>
+      </w:r>
+      <w:r>
+        <w:t>ц</w:t>
+      </w:r>
+      <w:r>
+        <w:t>икл с фиксированным числом итераций, использующий счётчик или курсор.</w:t>
+      </w:r>
+    </w:p>
+    <w:p>
+      <w:pPr>
+        <w:ind w:firstLine="709"/>
+      </w:pPr>
+      <w:r>
+        <w:t>2. Ч</w:t>
+      </w:r>
+      <w:r>
+        <w:t xml:space="preserve">то будет если убрать </w:t>
+      </w:r>
+      <w:r>
+        <w:rPr>
+          <w:rFonts w:ascii="Courier New" w:hAnsi="Courier New" w:cs="Courier New"/>
+          <w:sz w:val="24"/>
+          <w:szCs w:val="24"/>
+          <w:lang w:val="en-US"/>
+        </w:rPr>
+        <w:t>loop</w:t>
+      </w:r>
+      <w:r>
+        <w:t xml:space="preserve"> </w:t>
+      </w:r>
+      <w:r>
+        <w:t>в циклах</w:t>
+      </w:r>
+      <w:r>
+        <w:t>:</w:t>
+      </w:r>
+    </w:p>
+    <w:p>
+      <w:pPr>
+        <w:ind w:firstLine="709"/>
+      </w:pPr>
+      <w:r>
+        <w:t xml:space="preserve">Если убрать </w:t>
+      </w:r>
+      <w:r>
+        <w:rPr>
+          <w:rFonts w:ascii="Courier New" w:hAnsi="Courier New" w:cs="Courier New"/>
+          <w:sz w:val="24"/>
+          <w:szCs w:val="24"/>
+        </w:rPr>
+        <w:t>LOOP</w:t>
+      </w:r>
+      <w:r>
+        <w:t xml:space="preserve">, код станет синтаксически неверным, и </w:t>
+      </w:r>
+      <w:proofErr w:type="spellStart"/>
+      <w:r>
+        <w:t>Oracle</w:t>
+      </w:r>
+      <w:proofErr w:type="spellEnd"/>
+      <w:r>
+        <w:t xml:space="preserve"> выдаст ошибку компиляции.</w:t>
+      </w:r>
+    </w:p>
+    <w:p>
+      <w:pPr>
+        <w:ind w:firstLine="709"/>
+      </w:pPr>
+      <w:r>
+        <w:t>3. С</w:t>
+      </w:r>
+      <w:r>
+        <w:t xml:space="preserve">емантика </w:t>
+      </w:r>
+      <w:proofErr w:type="spellStart"/>
+      <w:r>
+        <w:rPr>
+          <w:rFonts w:ascii="Courier New" w:hAnsi="Courier New" w:cs="Courier New"/>
+          <w:sz w:val="24"/>
+          <w:szCs w:val="24"/>
+          <w:lang w:val="en-US"/>
+        </w:rPr>
+        <w:t>nls</w:t>
+      </w:r>
+      <w:proofErr w:type="spellEnd"/>
+      <w:r>
+        <w:rPr>
+          <w:rFonts w:ascii="Courier New" w:hAnsi="Courier New" w:cs="Courier New"/>
+          <w:sz w:val="24"/>
+          <w:szCs w:val="24"/>
+        </w:rPr>
+        <w:t>_</w:t>
+      </w:r>
+      <w:r>
+        <w:rPr>
+          <w:rFonts w:ascii="Courier New" w:hAnsi="Courier New" w:cs="Courier New"/>
+          <w:sz w:val="24"/>
+          <w:szCs w:val="24"/>
+          <w:lang w:val="en-US"/>
+        </w:rPr>
+        <w:t>length</w:t>
+      </w:r>
+      <w:r>
+        <w:rPr>
+          <w:rFonts w:ascii="Courier New" w:hAnsi="Courier New" w:cs="Courier New"/>
+          <w:sz w:val="24"/>
+          <w:szCs w:val="24"/>
+        </w:rPr>
+        <w:t>_</w:t>
+      </w:r>
+      <w:r>
+        <w:rPr>
+          <w:rFonts w:ascii="Courier New" w:hAnsi="Courier New" w:cs="Courier New"/>
+          <w:sz w:val="24"/>
+          <w:szCs w:val="24"/>
+          <w:lang w:val="en-US"/>
+        </w:rPr>
+        <w:t>language</w:t>
+      </w:r>
+      <w:r>
+        <w:t xml:space="preserve"> (где поменять и как)</w:t>
+      </w:r>
+      <w:r>
+        <w:t>:</w:t>
+      </w:r>
+    </w:p>
+    <w:p>
+      <w:pPr>
+        <w:ind w:firstLine="709"/>
+      </w:pPr>
+      <w:r>
+        <w:rPr>
+          <w:rFonts w:ascii="Courier New" w:hAnsi="Courier New" w:cs="Courier New"/>
+          <w:sz w:val="24"/>
+          <w:szCs w:val="24"/>
+        </w:rPr>
+        <w:t>BYTE</w:t>
+      </w:r>
+      <w:r>
+        <w:t xml:space="preserve">: Длина строки задаётся в байтах (например, </w:t>
+      </w:r>
+      <w:r>
+        <w:rPr>
+          <w:rFonts w:ascii="Courier New" w:hAnsi="Courier New" w:cs="Courier New"/>
+          <w:sz w:val="24"/>
+          <w:szCs w:val="24"/>
+        </w:rPr>
+        <w:t>VARCHAR2(10 BYTE)</w:t>
+      </w:r>
+      <w:r>
+        <w:t xml:space="preserve"> означает 10 байт).</w:t>
+      </w:r>
+    </w:p>
+    <w:p>
+      <w:pPr>
+        <w:ind w:firstLine="709"/>
+      </w:pPr>
+      <w:r>
+        <w:rPr>
+          <w:rFonts w:ascii="Courier New" w:hAnsi="Courier New" w:cs="Courier New"/>
+          <w:sz w:val="24"/>
+          <w:szCs w:val="24"/>
+        </w:rPr>
+        <w:t>CHAR</w:t>
+      </w:r>
+      <w:r>
+        <w:t xml:space="preserve">: Длина строки задаётся в символах (например, </w:t>
+      </w:r>
+      <w:r>
+        <w:rPr>
+          <w:rFonts w:ascii="Courier New" w:hAnsi="Courier New" w:cs="Courier New"/>
+          <w:sz w:val="24"/>
+          <w:szCs w:val="24"/>
+        </w:rPr>
+        <w:t>VARCHAR2(10 CHAR)</w:t>
+      </w:r>
+      <w:r>
+        <w:t xml:space="preserve"> означает 10 символов, независимо от их байтовой длины).</w:t>
+      </w:r>
+    </w:p>
+    <w:p>
+      <w:pPr>
+        <w:ind w:firstLine="709"/>
+        <w:rPr>
+          <w:rFonts w:ascii="Courier New" w:hAnsi="Courier New" w:cs="Courier New"/>
+          <w:sz w:val="24"/>
+          <w:szCs w:val="24"/>
+          <w:lang w:val="en-US"/>
+        </w:rPr>
+      </w:pPr>
+      <w:r>
+        <w:rPr>
+          <w:rFonts w:ascii="Courier New" w:hAnsi="Courier New" w:cs="Courier New"/>
+          <w:sz w:val="24"/>
+          <w:szCs w:val="24"/>
+          <w:lang w:val="en-US"/>
+        </w:rPr>
+        <w:t>ALTER SYSTEM SET NLS_LENGTH_SEMANTICS=CHAR;</w:t>
+      </w:r>
+    </w:p>
+    <w:p>
+      <w:pPr>
+        <w:ind w:firstLine="709"/>
+      </w:pPr>
+      <w:r>
+        <w:t>4. П</w:t>
+      </w:r>
+      <w:r>
+        <w:t xml:space="preserve">очему не записывали </w:t>
+      </w:r>
+      <w:proofErr w:type="spellStart"/>
+      <w:r>
+        <w:t>булевое</w:t>
+      </w:r>
+      <w:proofErr w:type="spellEnd"/>
+      <w:r>
+        <w:t xml:space="preserve"> значение в </w:t>
+      </w:r>
+      <w:proofErr w:type="spellStart"/>
+      <w:r>
+        <w:t>аутпут</w:t>
+      </w:r>
+      <w:proofErr w:type="spellEnd"/>
+      <w:r>
+        <w:t>:</w:t>
+      </w:r>
+      <w:bookmarkStart w:id="0" w:name="_GoBack"/>
+      <w:bookmarkEnd w:id="0"/>
+    </w:p>
+    <w:p>
+      <w:pPr>
+        <w:ind w:firstLine="709"/>
+      </w:pPr>
+      <w:r>
+        <w:t xml:space="preserve">В PL/SQL переменные типа </w:t>
+      </w:r>
+      <w:r>
+        <w:rPr>
+          <w:rFonts w:ascii="Courier New" w:hAnsi="Courier New" w:cs="Courier New"/>
+          <w:sz w:val="24"/>
+          <w:szCs w:val="24"/>
+        </w:rPr>
+        <w:t>BOOLEAN</w:t>
+      </w:r>
+      <w:r>
+        <w:t xml:space="preserve"> (</w:t>
+      </w:r>
+      <w:r>
+        <w:rPr>
+          <w:rFonts w:ascii="Courier New" w:hAnsi="Courier New" w:cs="Courier New"/>
+          <w:sz w:val="24"/>
+          <w:szCs w:val="24"/>
+        </w:rPr>
+        <w:t>TRUE</w:t>
+      </w:r>
+      <w:r>
+        <w:t xml:space="preserve">, </w:t>
+      </w:r>
+      <w:r>
+        <w:rPr>
+          <w:rFonts w:ascii="Courier New" w:hAnsi="Courier New" w:cs="Courier New"/>
+          <w:sz w:val="24"/>
+          <w:szCs w:val="24"/>
+        </w:rPr>
+        <w:t>FALSE</w:t>
+      </w:r>
+      <w:r>
+        <w:t xml:space="preserve">, </w:t>
+      </w:r>
+      <w:r>
+        <w:rPr>
+          <w:rFonts w:ascii="Courier New" w:hAnsi="Courier New" w:cs="Courier New"/>
+          <w:sz w:val="24"/>
+          <w:szCs w:val="24"/>
+        </w:rPr>
+        <w:t>NULL</w:t>
+      </w:r>
+      <w:r>
+        <w:t xml:space="preserve">) не могут быть напрямую выведены с помощью </w:t>
+      </w:r>
+      <w:r>
+        <w:rPr>
+          <w:rFonts w:ascii="Courier New" w:hAnsi="Courier New" w:cs="Courier New"/>
+          <w:sz w:val="24"/>
+          <w:szCs w:val="24"/>
+        </w:rPr>
+        <w:t>DBMS_OUTPUT.PUT_LINE</w:t>
+      </w:r>
+      <w:r>
+        <w:t xml:space="preserve">, так как этот тип данных не поддерживает прямое преобразование в строку или вывод. Это ограничение PL/SQL, связанное с тем, что </w:t>
+      </w:r>
+      <w:r>
+        <w:rPr>
+          <w:rFonts w:ascii="Courier New" w:hAnsi="Courier New" w:cs="Courier New"/>
+          <w:sz w:val="24"/>
+          <w:szCs w:val="24"/>
+        </w:rPr>
+        <w:t>BOOLEAN</w:t>
+      </w:r>
+      <w:r>
+        <w:t xml:space="preserve"> предназначен для логических операций и условий, а не для хранения или отображения данных.</w:t>
+      </w:r>
+    </w:p>
+    <w:p>
+      <w:pPr>
+        <w:ind w:firstLine="709"/>
+        <w:rPr>
+          <w:lang w:val="en-US"/>
+        </w:rPr>
+      </w:pPr>
+      <w:proofErr w:type="spellStart"/>
+      <w:r>
+        <w:rPr>
+          <w:lang w:val="en-US"/>
+        </w:rPr>
+        <w:t>Прямой</w:t>
+      </w:r>
+      <w:proofErr w:type="spellEnd"/>
+      <w:r>
+        <w:rPr>
+          <w:lang w:val="en-US"/>
+        </w:rPr>
+        <w:t xml:space="preserve"> </w:t>
+      </w:r>
+      <w:proofErr w:type="spellStart"/>
+      <w:r>
+        <w:rPr>
+          <w:lang w:val="en-US"/>
+        </w:rPr>
+        <w:t>вывод</w:t>
+      </w:r>
+      <w:proofErr w:type="spellEnd"/>
+      <w:r>
+        <w:rPr>
+          <w:lang w:val="en-US"/>
+        </w:rPr>
+        <w:t xml:space="preserve"> </w:t>
+      </w:r>
+      <w:r>
+        <w:rPr>
+          <w:rFonts w:ascii="Courier New" w:hAnsi="Courier New" w:cs="Courier New"/>
+          <w:sz w:val="24"/>
+          <w:szCs w:val="24"/>
+          <w:lang w:val="en-US"/>
+        </w:rPr>
+        <w:t>DBMS_OUTPUT.PUT_</w:t>
+      </w:r>
+      <w:proofErr w:type="gramStart"/>
+      <w:r>
+        <w:rPr>
+          <w:rFonts w:ascii="Courier New" w:hAnsi="Courier New" w:cs="Courier New"/>
+          <w:sz w:val="24"/>
+          <w:szCs w:val="24"/>
+          <w:lang w:val="en-US"/>
+        </w:rPr>
+        <w:t>LINE(</w:t>
+      </w:r>
+      <w:proofErr w:type="gramEnd"/>
+      <w:r>
+        <w:rPr>
+          <w:rFonts w:ascii="Courier New" w:hAnsi="Courier New" w:cs="Courier New"/>
+          <w:sz w:val="24"/>
+          <w:szCs w:val="24"/>
+          <w:lang w:val="en-US"/>
+        </w:rPr>
+        <w:t>true)</w:t>
+      </w:r>
+      <w:r>
+        <w:rPr>
+          <w:lang w:val="en-US"/>
+        </w:rPr>
+        <w:t xml:space="preserve"> </w:t>
+      </w:r>
+      <w:proofErr w:type="spellStart"/>
+      <w:r>
+        <w:rPr>
+          <w:lang w:val="en-US"/>
+        </w:rPr>
+        <w:t>вызовет</w:t>
+      </w:r>
+      <w:proofErr w:type="spellEnd"/>
+      <w:r>
+        <w:rPr>
+          <w:lang w:val="en-US"/>
+        </w:rPr>
+        <w:t xml:space="preserve"> </w:t>
+      </w:r>
+      <w:proofErr w:type="spellStart"/>
+      <w:r>
+        <w:rPr>
+          <w:lang w:val="en-US"/>
+        </w:rPr>
+        <w:t>ошибку</w:t>
+      </w:r>
+      <w:proofErr w:type="spellEnd"/>
+      <w:r>
+        <w:rPr>
+          <w:lang w:val="en-US"/>
+        </w:rPr>
+        <w:t xml:space="preserve"> </w:t>
+      </w:r>
+      <w:proofErr w:type="spellStart"/>
+      <w:r>
+        <w:rPr>
+          <w:lang w:val="en-US"/>
+        </w:rPr>
+        <w:t>компиляции</w:t>
+      </w:r>
+      <w:proofErr w:type="spellEnd"/>
+      <w:r>
+        <w:rPr>
+          <w:lang w:val="en-US"/>
+        </w:rPr>
+        <w:t xml:space="preserve">: </w:t>
+      </w:r>
+      <w:r>
+        <w:rPr>
+          <w:rFonts w:ascii="Courier New" w:hAnsi="Courier New" w:cs="Courier New"/>
+          <w:sz w:val="24"/>
+          <w:szCs w:val="24"/>
+          <w:lang w:val="en-US"/>
+        </w:rPr>
+        <w:t>PLS-00306: wrong number or types of arguments in call to 'PUT_LINE'</w:t>
+      </w:r>
+      <w:r>
+        <w:rPr>
+          <w:lang w:val="en-US"/>
+        </w:rPr>
+        <w:t>.</w:t>
       </w:r>
     </w:p>
     <w:sectPr>
@@ -3309,6 +3860,7 @@
   <w:style w:type="character" w:default="1" w:styleId="a0">
     <w:name w:val="Default Paragraph Font"/>
     <w:uiPriority w:val="1"/>
+    <w:semiHidden/>
     <w:unhideWhenUsed/>
   </w:style>
   <w:style w:type="table" w:default="1" w:styleId="a1">

</xml_diff>